<commit_message>
Updated WordFiles for Systemtest #65
</commit_message>
<xml_diff>
--- a/Basisverzeichnis/trunk/04_Test/TestFiles/UseCase_Correct_Abstract - Kopie.docx
+++ b/Basisverzeichnis/trunk/04_Test/TestFiles/UseCase_Correct_Abstract - Kopie.docx
@@ -1195,7 +1195,7 @@
             <w:pPr>
               <w:numPr>
                 <w:ilvl w:val="0"/>
-                <w:numId w:val="4"/>
+                <w:numId w:val="43"/>
               </w:numPr>
               <w:rPr>
                 <w:rFonts w:ascii="Times New Roman" w:hAnsi="Times New Roman" w:cs="Times New Roman"/>
@@ -1204,6 +1204,8 @@
                 <w:szCs w:val="20"/>
               </w:rPr>
             </w:pPr>
+            <w:bookmarkStart w:id="0" w:name="_GoBack"/>
+            <w:bookmarkEnd w:id="0"/>
             <w:r>
               <w:rPr>
                 <w:rFonts w:ascii="Times New Roman" w:hAnsi="Times New Roman" w:cs="Times New Roman"/>
@@ -1218,7 +1220,7 @@
             <w:pPr>
               <w:numPr>
                 <w:ilvl w:val="0"/>
-                <w:numId w:val="4"/>
+                <w:numId w:val="43"/>
               </w:numPr>
               <w:rPr>
                 <w:rFonts w:ascii="Times New Roman" w:hAnsi="Times New Roman" w:cs="Times New Roman"/>
@@ -1241,7 +1243,7 @@
             <w:pPr>
               <w:numPr>
                 <w:ilvl w:val="0"/>
-                <w:numId w:val="4"/>
+                <w:numId w:val="43"/>
               </w:numPr>
               <w:rPr>
                 <w:rFonts w:ascii="Times New Roman" w:hAnsi="Times New Roman" w:cs="Times New Roman"/>
@@ -6604,8 +6606,6 @@
               </w:rPr>
               <w:t>UC-6</w:t>
             </w:r>
-            <w:bookmarkStart w:id="0" w:name="_GoBack"/>
-            <w:bookmarkEnd w:id="0"/>
           </w:p>
         </w:tc>
       </w:tr>
@@ -11600,6 +11600,119 @@
     </w:lvl>
   </w:abstractNum>
   <w:abstractNum w:abstractNumId="37">
+    <w:nsid w:val="76073627"/>
+    <w:multiLevelType w:val="hybridMultilevel"/>
+    <w:tmpl w:val="C5D2B7E0"/>
+    <w:lvl w:ilvl="0" w:tplc="0407000F">
+      <w:start w:val="1"/>
+      <w:numFmt w:val="decimal"/>
+      <w:lvlText w:val="%1."/>
+      <w:lvlJc w:val="left"/>
+      <w:pPr>
+        <w:ind w:left="360" w:hanging="360"/>
+      </w:pPr>
+      <w:rPr>
+        <w:rFonts w:cs="Times New Roman"/>
+      </w:rPr>
+    </w:lvl>
+    <w:lvl w:ilvl="1" w:tplc="04070019" w:tentative="1">
+      <w:start w:val="1"/>
+      <w:numFmt w:val="lowerLetter"/>
+      <w:lvlText w:val="%2."/>
+      <w:lvlJc w:val="left"/>
+      <w:pPr>
+        <w:ind w:left="1080" w:hanging="360"/>
+      </w:pPr>
+      <w:rPr>
+        <w:rFonts w:cs="Times New Roman"/>
+      </w:rPr>
+    </w:lvl>
+    <w:lvl w:ilvl="2" w:tplc="0407001B" w:tentative="1">
+      <w:start w:val="1"/>
+      <w:numFmt w:val="lowerRoman"/>
+      <w:lvlText w:val="%3."/>
+      <w:lvlJc w:val="right"/>
+      <w:pPr>
+        <w:ind w:left="1800" w:hanging="180"/>
+      </w:pPr>
+      <w:rPr>
+        <w:rFonts w:cs="Times New Roman"/>
+      </w:rPr>
+    </w:lvl>
+    <w:lvl w:ilvl="3" w:tplc="0407000F" w:tentative="1">
+      <w:start w:val="1"/>
+      <w:numFmt w:val="decimal"/>
+      <w:lvlText w:val="%4."/>
+      <w:lvlJc w:val="left"/>
+      <w:pPr>
+        <w:ind w:left="2520" w:hanging="360"/>
+      </w:pPr>
+      <w:rPr>
+        <w:rFonts w:cs="Times New Roman"/>
+      </w:rPr>
+    </w:lvl>
+    <w:lvl w:ilvl="4" w:tplc="04070019" w:tentative="1">
+      <w:start w:val="1"/>
+      <w:numFmt w:val="lowerLetter"/>
+      <w:lvlText w:val="%5."/>
+      <w:lvlJc w:val="left"/>
+      <w:pPr>
+        <w:ind w:left="3240" w:hanging="360"/>
+      </w:pPr>
+      <w:rPr>
+        <w:rFonts w:cs="Times New Roman"/>
+      </w:rPr>
+    </w:lvl>
+    <w:lvl w:ilvl="5" w:tplc="0407001B" w:tentative="1">
+      <w:start w:val="1"/>
+      <w:numFmt w:val="lowerRoman"/>
+      <w:lvlText w:val="%6."/>
+      <w:lvlJc w:val="right"/>
+      <w:pPr>
+        <w:ind w:left="3960" w:hanging="180"/>
+      </w:pPr>
+      <w:rPr>
+        <w:rFonts w:cs="Times New Roman"/>
+      </w:rPr>
+    </w:lvl>
+    <w:lvl w:ilvl="6" w:tplc="0407000F" w:tentative="1">
+      <w:start w:val="1"/>
+      <w:numFmt w:val="decimal"/>
+      <w:lvlText w:val="%7."/>
+      <w:lvlJc w:val="left"/>
+      <w:pPr>
+        <w:ind w:left="4680" w:hanging="360"/>
+      </w:pPr>
+      <w:rPr>
+        <w:rFonts w:cs="Times New Roman"/>
+      </w:rPr>
+    </w:lvl>
+    <w:lvl w:ilvl="7" w:tplc="04070019" w:tentative="1">
+      <w:start w:val="1"/>
+      <w:numFmt w:val="lowerLetter"/>
+      <w:lvlText w:val="%8."/>
+      <w:lvlJc w:val="left"/>
+      <w:pPr>
+        <w:ind w:left="5400" w:hanging="360"/>
+      </w:pPr>
+      <w:rPr>
+        <w:rFonts w:cs="Times New Roman"/>
+      </w:rPr>
+    </w:lvl>
+    <w:lvl w:ilvl="8" w:tplc="0407001B" w:tentative="1">
+      <w:start w:val="1"/>
+      <w:numFmt w:val="lowerRoman"/>
+      <w:lvlText w:val="%9."/>
+      <w:lvlJc w:val="right"/>
+      <w:pPr>
+        <w:ind w:left="6120" w:hanging="180"/>
+      </w:pPr>
+      <w:rPr>
+        <w:rFonts w:cs="Times New Roman"/>
+      </w:rPr>
+    </w:lvl>
+  </w:abstractNum>
+  <w:abstractNum w:abstractNumId="38">
     <w:nsid w:val="7B1A6DB9"/>
     <w:multiLevelType w:val="hybridMultilevel"/>
     <w:tmpl w:val="C5D2B7E0"/>
@@ -11712,7 +11825,7 @@
       </w:rPr>
     </w:lvl>
   </w:abstractNum>
-  <w:abstractNum w:abstractNumId="38">
+  <w:abstractNum w:abstractNumId="39">
     <w:nsid w:val="7C274247"/>
     <w:multiLevelType w:val="hybridMultilevel"/>
     <w:tmpl w:val="C5D2B7E0"/>
@@ -11825,7 +11938,7 @@
       </w:rPr>
     </w:lvl>
   </w:abstractNum>
-  <w:abstractNum w:abstractNumId="39">
+  <w:abstractNum w:abstractNumId="40">
     <w:nsid w:val="7CBD3F66"/>
     <w:multiLevelType w:val="hybridMultilevel"/>
     <w:tmpl w:val="C5D2B7E0"/>
@@ -11938,7 +12051,7 @@
       </w:rPr>
     </w:lvl>
   </w:abstractNum>
-  <w:abstractNum w:abstractNumId="40">
+  <w:abstractNum w:abstractNumId="41">
     <w:nsid w:val="7E3E6305"/>
     <w:multiLevelType w:val="hybridMultilevel"/>
     <w:tmpl w:val="39A4B9CE"/>
@@ -12048,7 +12161,7 @@
       </w:rPr>
     </w:lvl>
   </w:abstractNum>
-  <w:abstractNum w:abstractNumId="41">
+  <w:abstractNum w:abstractNumId="42">
     <w:nsid w:val="7F1466A7"/>
     <w:multiLevelType w:val="hybridMultilevel"/>
     <w:tmpl w:val="DE1450E2"/>
@@ -12165,13 +12278,13 @@
     <w:abstractNumId w:val="30"/>
   </w:num>
   <w:num w:numId="2">
-    <w:abstractNumId w:val="41"/>
+    <w:abstractNumId w:val="42"/>
   </w:num>
   <w:num w:numId="3">
     <w:abstractNumId w:val="2"/>
   </w:num>
   <w:num w:numId="4">
-    <w:abstractNumId w:val="37"/>
+    <w:abstractNumId w:val="38"/>
   </w:num>
   <w:num w:numId="5">
     <w:abstractNumId w:val="11"/>
@@ -12195,7 +12308,7 @@
     <w:abstractNumId w:val="6"/>
   </w:num>
   <w:num w:numId="12">
-    <w:abstractNumId w:val="40"/>
+    <w:abstractNumId w:val="41"/>
   </w:num>
   <w:num w:numId="13">
     <w:abstractNumId w:val="31"/>
@@ -12207,7 +12320,7 @@
     <w:abstractNumId w:val="4"/>
   </w:num>
   <w:num w:numId="16">
-    <w:abstractNumId w:val="38"/>
+    <w:abstractNumId w:val="39"/>
   </w:num>
   <w:num w:numId="17">
     <w:abstractNumId w:val="32"/>
@@ -12249,7 +12362,7 @@
     <w:abstractNumId w:val="27"/>
   </w:num>
   <w:num w:numId="30">
-    <w:abstractNumId w:val="39"/>
+    <w:abstractNumId w:val="40"/>
   </w:num>
   <w:num w:numId="31">
     <w:abstractNumId w:val="15"/>
@@ -12286,6 +12399,9 @@
   </w:num>
   <w:num w:numId="42">
     <w:abstractNumId w:val="17"/>
+  </w:num>
+  <w:num w:numId="43">
+    <w:abstractNumId w:val="37"/>
   </w:num>
   <w:numIdMacAtCleanup w:val="42"/>
 </w:numbering>

</xml_diff>